<commit_message>
user manuel en cours de prod
</commit_message>
<xml_diff>
--- a/doc/MiseEnGlaceManuelUtilisateur.docx
+++ b/doc/MiseEnGlaceManuelUtilisateur.docx
@@ -14,7 +14,7 @@
         <mc:AlternateContent>
           <mc:Choice Requires="wpg">
             <w:drawing>
-              <wp:anchor distT="0" distB="0" distL="114300" distR="114300" simplePos="0" relativeHeight="251659264" behindDoc="1" locked="1" layoutInCell="1" allowOverlap="1" wp14:anchorId="65ADAA41" wp14:editId="52697F24">
+              <wp:anchor distT="0" distB="0" distL="114300" distR="114300" simplePos="0" relativeHeight="251659264" behindDoc="1" locked="1" layoutInCell="1" allowOverlap="1" wp14:anchorId="65ADAA41" wp14:editId="7C25656F">
                 <wp:simplePos x="0" y="0"/>
                 <wp:positionH relativeFrom="column">
                   <wp:posOffset>-457200</wp:posOffset>
@@ -435,7 +435,7 @@
           </mc:Choice>
           <mc:Fallback>
             <w:pict>
-              <v:group w14:anchorId="696DD9C3" id="Graphisme 17" o:spid="_x0000_s1026" alt="&quot;&quot;" style="position:absolute;margin-left:-36pt;margin-top:-36pt;width:649.45pt;height:238.3pt;z-index:-251657216;mso-width-relative:margin;mso-height-relative:margin" coordorigin="-71,-71" coordsize="60055,19240" o:gfxdata="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">
+              <v:group w14:anchorId="3C4C138F" id="Graphisme 17" o:spid="_x0000_s1026" alt="&quot;&quot;" style="position:absolute;margin-left:-36pt;margin-top:-36pt;width:649.45pt;height:238.3pt;z-index:-251657216;mso-width-relative:margin;mso-height-relative:margin" coordorigin="-71,-71" coordsize="60055,19240" o:gfxdata="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">
                 <v:shape id="Forme libre : Forme 20" o:spid="_x0000_s1027" style="position:absolute;left:21216;top:-71;width:38767;height:17620;visibility:visible;mso-wrap-style:square;v-text-anchor:middle" coordsize="3876675,1762125" o:gfxdata="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" path="m3869531,1359694v,,-489585,474345,-1509712,384810c1339691,1654969,936784,1180624,7144,1287304l7144,7144r3862387,l3869531,1359694xe" fillcolor="#009dd9 [3205]" stroked="f">
                   <v:stroke joinstyle="miter"/>
                   <v:path arrowok="t" o:connecttype="custom" o:connectlocs="3869531,1359694;2359819,1744504;7144,1287304;7144,7144;3869531,7144;3869531,1359694" o:connectangles="0,0,0,0,0,0"/>
@@ -532,7 +532,7 @@
                               </a:ln>
                               <a:extLst>
                                 <a:ext uri="{C572A759-6A51-4108-AA02-DFA0A04FC94B}">
-                                  <ma14:wrappingTextBoxFlag xmlns:lc="http://schemas.openxmlformats.org/drawingml/2006/lockedCanvas" xmlns="" xmlns:p="http://schemas.openxmlformats.org/presentationml/2006/main" xmlns:w="http://schemas.openxmlformats.org/wordprocessingml/2006/main" xmlns:w10="urn:schemas-microsoft-com:office:word" xmlns:v="urn:schemas-microsoft-com:vml" xmlns:o="urn:schemas-microsoft-com:office:office" xmlns:ma14="http://schemas.microsoft.com/office/mac/drawingml/2011/main" val="1"/>
+                                  <ma14:wrappingTextBoxFlag xmlns:ma14="http://schemas.microsoft.com/office/mac/drawingml/2011/main" xmlns:o="urn:schemas-microsoft-com:office:office" xmlns:v="urn:schemas-microsoft-com:vml" xmlns:w10="urn:schemas-microsoft-com:office:word" xmlns:w="http://schemas.openxmlformats.org/wordprocessingml/2006/main" xmlns:p="http://schemas.openxmlformats.org/presentationml/2006/main" xmlns="" xmlns:lc="http://schemas.openxmlformats.org/drawingml/2006/lockedCanvas" val="1"/>
                                 </a:ext>
                               </a:extLst>
                             </wps:spPr>
@@ -607,8 +607,14 @@
           <w:p>
             <w:pPr>
               <w:pStyle w:val="Coordonnes"/>
+              <w:rPr>
+                <w:lang w:val="en-US"/>
+              </w:rPr>
             </w:pPr>
             <w:r>
+              <w:rPr>
+                <w:lang w:val="en-US"/>
+              </w:rPr>
               <w:t>Kevin-Jonathan-Prog-inc</w:t>
             </w:r>
           </w:p>
@@ -619,14 +625,18 @@
                 <w:lang w:val="en-US"/>
               </w:rPr>
             </w:pPr>
-            <w:proofErr w:type="spellStart"/>
             <w:r>
               <w:rPr>
                 <w:lang w:val="en-US"/>
               </w:rPr>
-              <w:t>Cegep</w:t>
+              <w:t>C</w:t>
             </w:r>
-            <w:proofErr w:type="spellEnd"/>
+            <w:r>
+              <w:rPr>
+                <w:lang w:val="en-US"/>
+              </w:rPr>
+              <w:t>EGEP</w:t>
+            </w:r>
             <w:r>
               <w:rPr>
                 <w:lang w:val="en-US"/>
@@ -786,6 +796,217 @@
           <w:color w:val="000000" w:themeColor="text1"/>
         </w:rPr>
       </w:pPr>
+      <w:r>
+        <w:rPr>
+          <w:b w:val="0"/>
+          <w:bCs w:val="0"/>
+          <w:color w:val="000000" w:themeColor="text1"/>
+        </w:rPr>
+        <w:t>Voir jpg nommé image produit comme référence;</w:t>
+      </w:r>
+    </w:p>
+    <w:p>
+      <w:pPr>
+        <w:pStyle w:val="Signature"/>
+        <w:ind w:left="0"/>
+        <w:rPr>
+          <w:b w:val="0"/>
+          <w:bCs w:val="0"/>
+          <w:color w:val="000000" w:themeColor="text1"/>
+        </w:rPr>
+      </w:pPr>
+    </w:p>
+    <w:p>
+      <w:pPr>
+        <w:pStyle w:val="Signature"/>
+        <w:ind w:left="0"/>
+        <w:rPr>
+          <w:b w:val="0"/>
+          <w:bCs w:val="0"/>
+          <w:color w:val="000000" w:themeColor="text1"/>
+        </w:rPr>
+      </w:pPr>
+    </w:p>
+    <w:p>
+      <w:pPr>
+        <w:pStyle w:val="Heading2"/>
+      </w:pPr>
+      <w:r>
+        <w:t>Mise en Marche</w:t>
+      </w:r>
+    </w:p>
+    <w:p/>
+    <w:p>
+      <w:pPr>
+        <w:pStyle w:val="ListParagraph"/>
+        <w:numPr>
+          <w:ilvl w:val="0"/>
+          <w:numId w:val="1"/>
+        </w:numPr>
+      </w:pPr>
+      <w:r>
+        <w:t>Mettre en place votre machine virtuel (</w:t>
+      </w:r>
+      <w:hyperlink r:id="rId10" w:history="1">
+        <w:r>
+          <w:rPr>
+            <w:rStyle w:val="Hyperlink"/>
+          </w:rPr>
+          <w:t>https://www.home-assistant.io/installation/windows</w:t>
+        </w:r>
+      </w:hyperlink>
+      <w:r>
+        <w:t>)</w:t>
+      </w:r>
+      <w:r>
+        <w:t>.</w:t>
+      </w:r>
+    </w:p>
+    <w:p>
+      <w:pPr>
+        <w:pStyle w:val="ListParagraph"/>
+        <w:numPr>
+          <w:ilvl w:val="0"/>
+          <w:numId w:val="1"/>
+        </w:numPr>
+      </w:pPr>
+      <w:r>
+        <w:t>Démarrer votre machine virtuelle</w:t>
+      </w:r>
+      <w:r>
+        <w:t>.</w:t>
+      </w:r>
+    </w:p>
+    <w:p>
+      <w:pPr>
+        <w:pStyle w:val="ListParagraph"/>
+        <w:numPr>
+          <w:ilvl w:val="0"/>
+          <w:numId w:val="1"/>
+        </w:numPr>
+      </w:pPr>
+      <w:r>
+        <w:t>Obtenir votre adresse IP</w:t>
+      </w:r>
+      <w:r>
+        <w:t xml:space="preserve"> avec l</w:t>
+      </w:r>
+      <w:r>
+        <w:t>a commande network info. Il vous faut le IPv4 ex :192.168.12.33.</w:t>
+      </w:r>
+    </w:p>
+    <w:p>
+      <w:pPr>
+        <w:pStyle w:val="ListParagraph"/>
+        <w:numPr>
+          <w:ilvl w:val="0"/>
+          <w:numId w:val="1"/>
+        </w:numPr>
+      </w:pPr>
+      <w:r>
+        <w:t xml:space="preserve">Aller sur </w:t>
+      </w:r>
+      <w:hyperlink r:id="rId11" w:history="1">
+        <w:r>
+          <w:rPr>
+            <w:rStyle w:val="Hyperlink"/>
+          </w:rPr>
+          <w:t>http://homeassistant.local:8123</w:t>
+        </w:r>
+      </w:hyperlink>
+      <w:r>
+        <w:t xml:space="preserve"> avec votre ordinateur et configurer votre nom d’utilisateur/mot de passe</w:t>
+      </w:r>
+    </w:p>
+    <w:p>
+      <w:pPr>
+        <w:pStyle w:val="ListParagraph"/>
+        <w:numPr>
+          <w:ilvl w:val="0"/>
+          <w:numId w:val="1"/>
+        </w:numPr>
+      </w:pPr>
+      <w:r>
+        <w:t>Mettre en marche le boitier fourni.</w:t>
+      </w:r>
+    </w:p>
+    <w:p>
+      <w:pPr>
+        <w:pStyle w:val="ListParagraph"/>
+        <w:numPr>
+          <w:ilvl w:val="0"/>
+          <w:numId w:val="1"/>
+        </w:numPr>
+      </w:pPr>
+      <w:r>
+        <w:t>Aller dans vos réseaux avec votre cellulaire ou ordinateur et sélectionner ConfigurationESP32</w:t>
+      </w:r>
+    </w:p>
+    <w:p>
+      <w:pPr>
+        <w:pStyle w:val="ListParagraph"/>
+        <w:numPr>
+          <w:ilvl w:val="0"/>
+          <w:numId w:val="1"/>
+        </w:numPr>
+      </w:pPr>
+      <w:r>
+        <w:t xml:space="preserve">Entrer les données de votre server dans l’onglet </w:t>
+      </w:r>
+      <w:r>
+        <w:t>“</w:t>
+      </w:r>
+      <w:r>
+        <w:t>Setup</w:t>
+      </w:r>
+      <w:r>
+        <w:t>”</w:t>
+      </w:r>
+      <w:r>
+        <w:t>. Bien vous assurer que la confirmation « Saved » sois affichée (Voir document nommé configuration-wifi-manager pour support).</w:t>
+      </w:r>
+    </w:p>
+    <w:p>
+      <w:pPr>
+        <w:pStyle w:val="ListParagraph"/>
+        <w:numPr>
+          <w:ilvl w:val="0"/>
+          <w:numId w:val="1"/>
+        </w:numPr>
+      </w:pPr>
+      <w:r>
+        <w:t>Retourner au menu principal avec la flèche de retour (</w:t>
+      </w:r>
+      <w:r>
+        <w:t>Voir document nommé configuration-wifi-manager pour support).</w:t>
+      </w:r>
+    </w:p>
+    <w:p>
+      <w:pPr>
+        <w:pStyle w:val="ListParagraph"/>
+        <w:numPr>
+          <w:ilvl w:val="0"/>
+          <w:numId w:val="1"/>
+        </w:numPr>
+      </w:pPr>
+      <w:r>
+        <w:t>Connecter votre appareil a votre wifi dans l’onglet Configure Wifi</w:t>
+      </w:r>
+      <w:r>
+        <w:t>(Voir document nommé configuration-wifi-manager pour support).</w:t>
+      </w:r>
+    </w:p>
+    <w:p>
+      <w:pPr>
+        <w:pStyle w:val="ListParagraph"/>
+        <w:numPr>
+          <w:ilvl w:val="0"/>
+          <w:numId w:val="1"/>
+        </w:numPr>
+      </w:pPr>
+      <w:r>
+        <w:t>Aller dans voir site de home assistant et ajouter le addon musquito</w:t>
+      </w:r>
     </w:p>
     <w:sectPr>
       <w:pgSz w:w="11906" w:h="16838" w:code="9"/>
@@ -845,6 +1066,127 @@
     </w:p>
   </w:footnote>
 </w:footnotes>
+</file>
+
+<file path=word/numbering.xml><?xml version="1.0" encoding="utf-8"?>
+<w:numbering xmlns:wpc="http://schemas.microsoft.com/office/word/2010/wordprocessingCanvas" xmlns:cx="http://schemas.microsoft.com/office/drawing/2014/chartex" xmlns:cx1="http://schemas.microsoft.com/office/drawing/2015/9/8/chartex" xmlns:cx2="http://schemas.microsoft.com/office/drawing/2015/10/21/chartex" xmlns:cx3="http://schemas.microsoft.com/office/drawing/2016/5/9/chartex" xmlns:cx4="http://schemas.microsoft.com/office/drawing/2016/5/10/chartex" xmlns:cx5="http://schemas.microsoft.com/office/drawing/2016/5/11/chartex" xmlns:cx6="http://schemas.microsoft.com/office/drawing/2016/5/12/chartex" xmlns:cx7="http://schemas.microsoft.com/office/drawing/2016/5/13/chartex" xmlns:cx8="http://schemas.microsoft.com/office/drawing/2016/5/14/chartex" xmlns:mc="http://schemas.openxmlformats.org/markup-compatibility/2006" xmlns:aink="http://schemas.microsoft.com/office/drawing/2016/ink" xmlns:am3d="http://schemas.microsoft.com/office/drawing/2017/model3d" xmlns:o="urn:schemas-microsoft-com:office:office" xmlns:oel="http://schemas.microsoft.com/office/2019/extlst" xmlns:r="http://schemas.openxmlformats.org/officeDocument/2006/relationships" xmlns:m="http://schemas.openxmlformats.org/officeDocument/2006/math" xmlns:v="urn:schemas-microsoft-com:vml" xmlns:wp14="http://schemas.microsoft.com/office/word/2010/wordprocessingDrawing" xmlns:wp="http://schemas.openxmlformats.org/drawingml/2006/wordprocessingDrawing" xmlns:w10="urn:schemas-microsoft-com:office:word" xmlns:w="http://schemas.openxmlformats.org/wordprocessingml/2006/main" xmlns:w14="http://schemas.microsoft.com/office/word/2010/wordml" xmlns:w15="http://schemas.microsoft.com/office/word/2012/wordml" xmlns:w16cex="http://schemas.microsoft.com/office/word/2018/wordml/cex" xmlns:w16cid="http://schemas.microsoft.com/office/word/2016/wordml/cid" xmlns:w16="http://schemas.microsoft.com/office/word/2018/wordml" xmlns:w16sdtdh="http://schemas.microsoft.com/office/word/2020/wordml/sdtdatahash" xmlns:w16se="http://schemas.microsoft.com/office/word/2015/wordml/symex" xmlns:wpg="http://schemas.microsoft.com/office/word/2010/wordprocessingGroup" xmlns:wpi="http://schemas.microsoft.com/office/word/2010/wordprocessingInk" xmlns:wne="http://schemas.microsoft.com/office/word/2006/wordml" xmlns:wps="http://schemas.microsoft.com/office/word/2010/wordprocessingShape" mc:Ignorable="w14 w15 w16se w16cid w16 w16cex w16sdtdh wp14">
+  <w:abstractNum w:abstractNumId="0" w15:restartNumberingAfterBreak="0">
+    <w:nsid w:val="25A44046"/>
+    <w:multiLevelType w:val="hybridMultilevel"/>
+    <w:tmpl w:val="094ADD64"/>
+    <w:lvl w:ilvl="0" w:tplc="0C0C0001">
+      <w:start w:val="1"/>
+      <w:numFmt w:val="bullet"/>
+      <w:lvlText w:val=""/>
+      <w:lvlJc w:val="left"/>
+      <w:pPr>
+        <w:ind w:left="1440" w:hanging="360"/>
+      </w:pPr>
+      <w:rPr>
+        <w:rFonts w:ascii="Symbol" w:hAnsi="Symbol" w:hint="default"/>
+      </w:rPr>
+    </w:lvl>
+    <w:lvl w:ilvl="1" w:tplc="0C0C0003" w:tentative="1">
+      <w:start w:val="1"/>
+      <w:numFmt w:val="bullet"/>
+      <w:lvlText w:val="o"/>
+      <w:lvlJc w:val="left"/>
+      <w:pPr>
+        <w:ind w:left="2160" w:hanging="360"/>
+      </w:pPr>
+      <w:rPr>
+        <w:rFonts w:ascii="Courier New" w:hAnsi="Courier New" w:cs="Courier New" w:hint="default"/>
+      </w:rPr>
+    </w:lvl>
+    <w:lvl w:ilvl="2" w:tplc="0C0C0005" w:tentative="1">
+      <w:start w:val="1"/>
+      <w:numFmt w:val="bullet"/>
+      <w:lvlText w:val=""/>
+      <w:lvlJc w:val="left"/>
+      <w:pPr>
+        <w:ind w:left="2880" w:hanging="360"/>
+      </w:pPr>
+      <w:rPr>
+        <w:rFonts w:ascii="Wingdings" w:hAnsi="Wingdings" w:hint="default"/>
+      </w:rPr>
+    </w:lvl>
+    <w:lvl w:ilvl="3" w:tplc="0C0C0001" w:tentative="1">
+      <w:start w:val="1"/>
+      <w:numFmt w:val="bullet"/>
+      <w:lvlText w:val=""/>
+      <w:lvlJc w:val="left"/>
+      <w:pPr>
+        <w:ind w:left="3600" w:hanging="360"/>
+      </w:pPr>
+      <w:rPr>
+        <w:rFonts w:ascii="Symbol" w:hAnsi="Symbol" w:hint="default"/>
+      </w:rPr>
+    </w:lvl>
+    <w:lvl w:ilvl="4" w:tplc="0C0C0003" w:tentative="1">
+      <w:start w:val="1"/>
+      <w:numFmt w:val="bullet"/>
+      <w:lvlText w:val="o"/>
+      <w:lvlJc w:val="left"/>
+      <w:pPr>
+        <w:ind w:left="4320" w:hanging="360"/>
+      </w:pPr>
+      <w:rPr>
+        <w:rFonts w:ascii="Courier New" w:hAnsi="Courier New" w:cs="Courier New" w:hint="default"/>
+      </w:rPr>
+    </w:lvl>
+    <w:lvl w:ilvl="5" w:tplc="0C0C0005" w:tentative="1">
+      <w:start w:val="1"/>
+      <w:numFmt w:val="bullet"/>
+      <w:lvlText w:val=""/>
+      <w:lvlJc w:val="left"/>
+      <w:pPr>
+        <w:ind w:left="5040" w:hanging="360"/>
+      </w:pPr>
+      <w:rPr>
+        <w:rFonts w:ascii="Wingdings" w:hAnsi="Wingdings" w:hint="default"/>
+      </w:rPr>
+    </w:lvl>
+    <w:lvl w:ilvl="6" w:tplc="0C0C0001" w:tentative="1">
+      <w:start w:val="1"/>
+      <w:numFmt w:val="bullet"/>
+      <w:lvlText w:val=""/>
+      <w:lvlJc w:val="left"/>
+      <w:pPr>
+        <w:ind w:left="5760" w:hanging="360"/>
+      </w:pPr>
+      <w:rPr>
+        <w:rFonts w:ascii="Symbol" w:hAnsi="Symbol" w:hint="default"/>
+      </w:rPr>
+    </w:lvl>
+    <w:lvl w:ilvl="7" w:tplc="0C0C0003" w:tentative="1">
+      <w:start w:val="1"/>
+      <w:numFmt w:val="bullet"/>
+      <w:lvlText w:val="o"/>
+      <w:lvlJc w:val="left"/>
+      <w:pPr>
+        <w:ind w:left="6480" w:hanging="360"/>
+      </w:pPr>
+      <w:rPr>
+        <w:rFonts w:ascii="Courier New" w:hAnsi="Courier New" w:cs="Courier New" w:hint="default"/>
+      </w:rPr>
+    </w:lvl>
+    <w:lvl w:ilvl="8" w:tplc="0C0C0005" w:tentative="1">
+      <w:start w:val="1"/>
+      <w:numFmt w:val="bullet"/>
+      <w:lvlText w:val=""/>
+      <w:lvlJc w:val="left"/>
+      <w:pPr>
+        <w:ind w:left="7200" w:hanging="360"/>
+      </w:pPr>
+      <w:rPr>
+        <w:rFonts w:ascii="Wingdings" w:hAnsi="Wingdings" w:hint="default"/>
+      </w:rPr>
+    </w:lvl>
+  </w:abstractNum>
+  <w:num w:numId="1" w16cid:durableId="1511682149">
+    <w:abstractNumId w:val="0"/>
+  </w:num>
+</w:numbering>
 </file>
 
 <file path=word/styles.xml><?xml version="1.0" encoding="utf-8"?>
@@ -1595,6 +1937,38 @@
       <w:szCs w:val="48"/>
     </w:rPr>
   </w:style>
+  <w:style w:type="paragraph" w:styleId="ListParagraph">
+    <w:name w:val="List Paragraph"/>
+    <w:basedOn w:val="Normal"/>
+    <w:uiPriority w:val="34"/>
+    <w:semiHidden/>
+    <w:rsid w:val="00EB3E75"/>
+    <w:pPr>
+      <w:contextualSpacing/>
+    </w:pPr>
+  </w:style>
+  <w:style w:type="character" w:styleId="Hyperlink">
+    <w:name w:val="Hyperlink"/>
+    <w:basedOn w:val="DefaultParagraphFont"/>
+    <w:uiPriority w:val="99"/>
+    <w:unhideWhenUsed/>
+    <w:rsid w:val="00EB3E75"/>
+    <w:rPr>
+      <w:color w:val="F49100" w:themeColor="hyperlink"/>
+      <w:u w:val="single"/>
+    </w:rPr>
+  </w:style>
+  <w:style w:type="character" w:styleId="UnresolvedMention">
+    <w:name w:val="Unresolved Mention"/>
+    <w:basedOn w:val="DefaultParagraphFont"/>
+    <w:uiPriority w:val="99"/>
+    <w:semiHidden/>
+    <w:rsid w:val="00EB3E75"/>
+    <w:rPr>
+      <w:color w:val="605E5C"/>
+      <w:shd w:val="clear" w:color="auto" w:fill="E1DFDD"/>
+    </w:rPr>
+  </w:style>
 </w:styles>
 </file>
 
@@ -1860,26 +2234,6 @@
 </file>
 
 <file path=customXml/item1.xml><?xml version="1.0" encoding="utf-8"?>
-<p:properties xmlns:p="http://schemas.microsoft.com/office/2006/metadata/properties" xmlns:xsi="http://www.w3.org/2001/XMLSchema-instance" xmlns:pc="http://schemas.microsoft.com/office/infopath/2007/PartnerControls">
-  <documentManagement>
-    <_ip_UnifiedCompliancePolicyUIAction xmlns="http://schemas.microsoft.com/sharepoint/v3" xsi:nil="true"/>
-    <Image xmlns="71af3243-3dd4-4a8d-8c0d-dd76da1f02a5">
-      <Url xsi:nil="true"/>
-      <Description xsi:nil="true"/>
-    </Image>
-    <Status xmlns="71af3243-3dd4-4a8d-8c0d-dd76da1f02a5">Not started</Status>
-    <Background xmlns="71af3243-3dd4-4a8d-8c0d-dd76da1f02a5">false</Background>
-    <_ip_UnifiedCompliancePolicyProperties xmlns="http://schemas.microsoft.com/sharepoint/v3" xsi:nil="true"/>
-    <ImageTagsTaxHTField xmlns="71af3243-3dd4-4a8d-8c0d-dd76da1f02a5">
-      <Terms xmlns="http://schemas.microsoft.com/office/infopath/2007/PartnerControls"/>
-    </ImageTagsTaxHTField>
-    <TaxCatchAll xmlns="230e9df3-be65-4c73-a93b-d1236ebd677e" xsi:nil="true"/>
-    <MediaServiceKeyPoints xmlns="71af3243-3dd4-4a8d-8c0d-dd76da1f02a5" xsi:nil="true"/>
-  </documentManagement>
-</p:properties>
-</file>
-
-<file path=customXml/item2.xml><?xml version="1.0" encoding="utf-8"?>
 <ct:contentTypeSchema xmlns:ct="http://schemas.microsoft.com/office/2006/metadata/contentType" xmlns:ma="http://schemas.microsoft.com/office/2006/metadata/properties/metaAttributes" ct:_="" ma:_="" ma:contentTypeName="Document" ma:contentTypeID="0x01010079F111ED35F8CC479449609E8A0923A6" ma:contentTypeVersion="24" ma:contentTypeDescription="Create a new document." ma:contentTypeScope="" ma:versionID="2d714a3296df14eba7a100bb665443ca">
   <xsd:schema xmlns:xsd="http://www.w3.org/2001/XMLSchema" xmlns:xs="http://www.w3.org/2001/XMLSchema" xmlns:p="http://schemas.microsoft.com/office/2006/metadata/properties" xmlns:ns1="http://schemas.microsoft.com/sharepoint/v3" xmlns:ns2="71af3243-3dd4-4a8d-8c0d-dd76da1f02a5" xmlns:ns3="16c05727-aa75-4e4a-9b5f-8a80a1165891" xmlns:ns4="230e9df3-be65-4c73-a93b-d1236ebd677e" targetNamespace="http://schemas.microsoft.com/office/2006/metadata/properties" ma:root="true" ma:fieldsID="49549bf45bfbbfb6cffed527380e77e1" ns1:_="" ns2:_="" ns3:_="" ns4:_="">
     <xsd:import namespace="http://schemas.microsoft.com/sharepoint/v3"/>
@@ -2167,6 +2521,26 @@
 </ct:contentTypeSchema>
 </file>
 
+<file path=customXml/item2.xml><?xml version="1.0" encoding="utf-8"?>
+<p:properties xmlns:p="http://schemas.microsoft.com/office/2006/metadata/properties" xmlns:xsi="http://www.w3.org/2001/XMLSchema-instance" xmlns:pc="http://schemas.microsoft.com/office/infopath/2007/PartnerControls">
+  <documentManagement>
+    <_ip_UnifiedCompliancePolicyUIAction xmlns="http://schemas.microsoft.com/sharepoint/v3" xsi:nil="true"/>
+    <Image xmlns="71af3243-3dd4-4a8d-8c0d-dd76da1f02a5">
+      <Url xsi:nil="true"/>
+      <Description xsi:nil="true"/>
+    </Image>
+    <Status xmlns="71af3243-3dd4-4a8d-8c0d-dd76da1f02a5">Not started</Status>
+    <Background xmlns="71af3243-3dd4-4a8d-8c0d-dd76da1f02a5">false</Background>
+    <_ip_UnifiedCompliancePolicyProperties xmlns="http://schemas.microsoft.com/sharepoint/v3" xsi:nil="true"/>
+    <ImageTagsTaxHTField xmlns="71af3243-3dd4-4a8d-8c0d-dd76da1f02a5">
+      <Terms xmlns="http://schemas.microsoft.com/office/infopath/2007/PartnerControls"/>
+    </ImageTagsTaxHTField>
+    <TaxCatchAll xmlns="230e9df3-be65-4c73-a93b-d1236ebd677e" xsi:nil="true"/>
+    <MediaServiceKeyPoints xmlns="71af3243-3dd4-4a8d-8c0d-dd76da1f02a5" xsi:nil="true"/>
+  </documentManagement>
+</p:properties>
+</file>
+
 <file path=customXml/item3.xml><?xml version="1.0" encoding="utf-8"?>
 <?mso-contentType ?>
 <FormTemplates xmlns="http://schemas.microsoft.com/sharepoint/v3/contenttype/forms">
@@ -2177,18 +2551,6 @@
 </file>
 
 <file path=customXml/itemProps1.xml><?xml version="1.0" encoding="utf-8"?>
-<ds:datastoreItem xmlns:ds="http://schemas.openxmlformats.org/officeDocument/2006/customXml" ds:itemID="{C3B74C0E-7993-40E1-930F-CF78C434EB62}">
-  <ds:schemaRefs>
-    <ds:schemaRef ds:uri="http://schemas.microsoft.com/office/2006/metadata/properties"/>
-    <ds:schemaRef ds:uri="http://schemas.microsoft.com/office/infopath/2007/PartnerControls"/>
-    <ds:schemaRef ds:uri="http://schemas.microsoft.com/sharepoint/v3"/>
-    <ds:schemaRef ds:uri="71af3243-3dd4-4a8d-8c0d-dd76da1f02a5"/>
-    <ds:schemaRef ds:uri="230e9df3-be65-4c73-a93b-d1236ebd677e"/>
-  </ds:schemaRefs>
-</ds:datastoreItem>
-</file>
-
-<file path=customXml/itemProps2.xml><?xml version="1.0" encoding="utf-8"?>
 <ds:datastoreItem xmlns:ds="http://schemas.openxmlformats.org/officeDocument/2006/customXml" ds:itemID="{F3428B7B-A1F9-4CED-B52D-314C139B24CA}">
   <ds:schemaRefs>
     <ds:schemaRef ds:uri="http://schemas.microsoft.com/office/2006/metadata/contentType"/>
@@ -2209,6 +2571,18 @@
 </ds:datastoreItem>
 </file>
 
+<file path=customXml/itemProps2.xml><?xml version="1.0" encoding="utf-8"?>
+<ds:datastoreItem xmlns:ds="http://schemas.openxmlformats.org/officeDocument/2006/customXml" ds:itemID="{C3B74C0E-7993-40E1-930F-CF78C434EB62}">
+  <ds:schemaRefs>
+    <ds:schemaRef ds:uri="http://schemas.microsoft.com/office/2006/metadata/properties"/>
+    <ds:schemaRef ds:uri="http://schemas.microsoft.com/office/infopath/2007/PartnerControls"/>
+    <ds:schemaRef ds:uri="http://schemas.microsoft.com/sharepoint/v3"/>
+    <ds:schemaRef ds:uri="71af3243-3dd4-4a8d-8c0d-dd76da1f02a5"/>
+    <ds:schemaRef ds:uri="230e9df3-be65-4c73-a93b-d1236ebd677e"/>
+  </ds:schemaRefs>
+</ds:datastoreItem>
+</file>
+
 <file path=customXml/itemProps3.xml><?xml version="1.0" encoding="utf-8"?>
 <ds:datastoreItem xmlns:ds="http://schemas.openxmlformats.org/officeDocument/2006/customXml" ds:itemID="{AE09AE5A-B3B6-44BC-8570-615CB5E05AA8}">
   <ds:schemaRefs>

</xml_diff>